<commit_message>
all input file after fixing depth
</commit_message>
<xml_diff>
--- a/计算结果.docx
+++ b/计算结果.docx
@@ -14475,6 +14475,12 @@
       <w:tr>
         <w:tblPrEx>
           <w:tblLayout w:type="fixed"/>
+          <w:tblCellMar>
+            <w:top w:w="0" w:type="dxa"/>
+            <w:left w:w="0" w:type="dxa"/>
+            <w:bottom w:w="0" w:type="dxa"/>
+            <w:right w:w="0" w:type="dxa"/>
+          </w:tblCellMar>
         </w:tblPrEx>
         <w:trPr>
           <w:trHeight w:val="320" w:hRule="atLeast"/>
@@ -21888,8 +21894,6 @@
           <w:szCs w:val="28"/>
         </w:rPr>
       </w:pPr>
-      <w:bookmarkStart w:id="11" w:name="_GoBack"/>
-      <w:bookmarkEnd w:id="11"/>
     </w:p>
     <w:p>
       <w:pPr>
@@ -22310,7 +22314,7 @@
           <w:szCs w:val="36"/>
         </w:rPr>
         <w:pict>
-          <v:shape id="_x0000_s1042" o:spid="_x0000_s1042" o:spt="75" alt="" type="#_x0000_t75" style="position:absolute;left:0pt;margin-left:187.5pt;margin-top:78.7pt;height:13.95pt;width:15pt;z-index:254237696;mso-width-relative:page;mso-height-relative:page;" o:ole="t" fillcolor="#FF0000" filled="t" o:preferrelative="t" stroked="f" coordsize="21600,21600">
+          <v:shape id="_x0000_s1042" o:spid="_x0000_s1042" o:spt="75" type="#_x0000_t75" style="position:absolute;left:0pt;margin-left:187.5pt;margin-top:78.7pt;height:13.95pt;width:15pt;z-index:254237696;mso-width-relative:page;mso-height-relative:page;" o:ole="t" fillcolor="#FF0000" filled="t" o:preferrelative="t" stroked="f" coordsize="21600,21600">
             <v:path/>
             <v:fill on="t" color2="#FFFFFF" focussize="0,0"/>
             <v:stroke on="f"/>
@@ -22331,7 +22335,7 @@
           <w:szCs w:val="36"/>
         </w:rPr>
         <w:pict>
-          <v:shape id="_x0000_s1043" o:spid="_x0000_s1043" o:spt="75" alt="" type="#_x0000_t75" style="position:absolute;left:0pt;margin-left:194.25pt;margin-top:96.7pt;height:13.95pt;width:15pt;z-index:255527936;mso-width-relative:page;mso-height-relative:page;" o:ole="t" fillcolor="#FF0000" filled="t" o:preferrelative="t" stroked="f" coordsize="21600,21600">
+          <v:shape id="_x0000_s1043" o:spid="_x0000_s1043" o:spt="75" type="#_x0000_t75" style="position:absolute;left:0pt;margin-left:194.25pt;margin-top:96.7pt;height:13.95pt;width:15pt;z-index:255527936;mso-width-relative:page;mso-height-relative:page;" o:ole="t" fillcolor="#FF0000" filled="t" o:preferrelative="t" stroked="f" coordsize="21600,21600">
             <v:path/>
             <v:fill on="t" color2="#FFFFFF" focussize="0,0"/>
             <v:stroke on="f"/>
@@ -22352,7 +22356,7 @@
           <w:szCs w:val="36"/>
         </w:rPr>
         <w:pict>
-          <v:shape id="_x0000_s1041" o:spid="_x0000_s1041" o:spt="75" alt="" type="#_x0000_t75" style="position:absolute;left:0pt;margin-left:171pt;margin-top:67.3pt;height:13.95pt;width:16pt;z-index:252947456;mso-width-relative:page;mso-height-relative:page;" o:ole="t" fillcolor="#FF0000" filled="t" o:preferrelative="t" stroked="f" coordsize="21600,21600">
+          <v:shape id="_x0000_s1041" o:spid="_x0000_s1041" o:spt="75" type="#_x0000_t75" style="position:absolute;left:0pt;margin-left:171pt;margin-top:67.3pt;height:13.95pt;width:16pt;z-index:252947456;mso-width-relative:page;mso-height-relative:page;" o:ole="t" fillcolor="#FF0000" filled="t" o:preferrelative="t" stroked="f" coordsize="21600,21600">
             <v:path/>
             <v:fill on="t" color2="#FFFFFF" focussize="0,0"/>
             <v:stroke on="f"/>
@@ -22373,7 +22377,7 @@
           <w:szCs w:val="36"/>
         </w:rPr>
         <w:pict>
-          <v:shape id="_x0000_s1040" o:spid="_x0000_s1040" o:spt="75" alt="" type="#_x0000_t75" style="position:absolute;left:0pt;margin-left:266.25pt;margin-top:18.55pt;height:13pt;width:10pt;z-index:252660736;mso-width-relative:page;mso-height-relative:page;" o:ole="t" fillcolor="#FF0000" filled="t" o:preferrelative="t" stroked="f" coordsize="21600,21600">
+          <v:shape id="_x0000_s1040" o:spid="_x0000_s1040" o:spt="75" type="#_x0000_t75" style="position:absolute;left:0pt;margin-left:266.25pt;margin-top:18.55pt;height:13pt;width:10pt;z-index:252660736;mso-width-relative:page;mso-height-relative:page;" o:ole="t" fillcolor="#FF0000" filled="t" o:preferrelative="t" stroked="f" coordsize="21600,21600">
             <v:path/>
             <v:fill on="t" color2="#FFFFFF" focussize="0,0"/>
             <v:stroke on="f"/>
@@ -22394,7 +22398,7 @@
           <w:szCs w:val="36"/>
         </w:rPr>
         <w:pict>
-          <v:shape id="_x0000_s1039" o:spid="_x0000_s1039" o:spt="75" alt="" type="#_x0000_t75" style="position:absolute;left:0pt;margin-left:141.75pt;margin-top:121.3pt;height:13pt;width:10pt;z-index:252374016;mso-width-relative:page;mso-height-relative:page;" o:ole="t" fillcolor="#FF0000" filled="t" o:preferrelative="t" stroked="f" coordsize="21600,21600">
+          <v:shape id="_x0000_s1039" o:spid="_x0000_s1039" o:spt="75" type="#_x0000_t75" style="position:absolute;left:0pt;margin-left:141.75pt;margin-top:121.3pt;height:13pt;width:10pt;z-index:252374016;mso-width-relative:page;mso-height-relative:page;" o:ole="t" fillcolor="#FF0000" filled="t" o:preferrelative="t" stroked="f" coordsize="21600,21600">
             <v:path/>
             <v:fill on="t" color2="#FFFFFF" focussize="0,0"/>
             <v:stroke on="f"/>
@@ -22458,7 +22462,7 @@
           <w:szCs w:val="36"/>
         </w:rPr>
         <w:pict>
-          <v:shape id="_x0000_s1038" o:spid="_x0000_s1038" o:spt="75" alt="" type="#_x0000_t75" style="position:absolute;left:0pt;margin-left:169.5pt;margin-top:15.4pt;height:13.95pt;width:37pt;z-index:252087296;mso-width-relative:page;mso-height-relative:page;" o:ole="t" fillcolor="#FF0000" filled="t" o:preferrelative="t" stroked="f" coordsize="21600,21600">
+          <v:shape id="_x0000_s1038" o:spid="_x0000_s1038" o:spt="75" type="#_x0000_t75" style="position:absolute;left:0pt;margin-left:169.5pt;margin-top:15.4pt;height:13.95pt;width:37pt;z-index:252087296;mso-width-relative:page;mso-height-relative:page;" o:ole="t" fillcolor="#FF0000" filled="t" o:preferrelative="t" stroked="f" coordsize="21600,21600">
             <v:path/>
             <v:fill on="t" color2="#FFFFFF" focussize="0,0"/>
             <v:stroke on="f"/>
@@ -22479,7 +22483,7 @@
           <w:szCs w:val="36"/>
         </w:rPr>
         <w:pict>
-          <v:shape id="_x0000_s1037" o:spid="_x0000_s1037" o:spt="75" alt="" type="#_x0000_t75" style="position:absolute;left:0pt;margin-left:114.75pt;margin-top:58.9pt;height:13.95pt;width:9pt;z-index:251943936;mso-width-relative:page;mso-height-relative:page;" o:ole="t" fillcolor="#FF0000" filled="t" o:preferrelative="t" stroked="f" coordsize="21600,21600">
+          <v:shape id="_x0000_s1037" o:spid="_x0000_s1037" o:spt="75" type="#_x0000_t75" style="position:absolute;left:0pt;margin-left:114.75pt;margin-top:58.9pt;height:13.95pt;width:9pt;z-index:251943936;mso-width-relative:page;mso-height-relative:page;" o:ole="t" fillcolor="#FF0000" filled="t" o:preferrelative="t" stroked="f" coordsize="21600,21600">
             <v:path/>
             <v:fill on="t" color2="#FFFFFF" focussize="0,0"/>
             <v:stroke on="f"/>
@@ -22522,6 +22526,240 @@
           <w:szCs w:val="36"/>
         </w:rPr>
       </w:pPr>
+      <w:bookmarkStart w:id="11" w:name="_GoBack"/>
+      <w:r>
+        <w:rPr>
+          <w:b/>
+          <w:bCs/>
+          <w:position w:val="-4"/>
+          <w:sz w:val="32"/>
+          <w:szCs w:val="36"/>
+        </w:rPr>
+        <w:pict>
+          <v:shape id="_x0000_s1052" o:spid="_x0000_s1052" o:spt="75" alt="" type="#_x0000_t75" style="position:absolute;left:0pt;margin-left:221.25pt;margin-top:87.85pt;height:13.95pt;width:13.95pt;z-index:290364416;mso-width-relative:page;mso-height-relative:page;" o:ole="t" fillcolor="#FF0000" filled="t" o:preferrelative="t" stroked="f" coordsize="21600,21600">
+            <v:path/>
+            <v:fill on="t" color2="#FFFFFF" focussize="0,0"/>
+            <v:stroke on="f"/>
+            <v:imagedata r:id="rId72" o:title=""/>
+            <o:lock v:ext="edit" aspectratio="t"/>
+          </v:shape>
+          <o:OLEObject Type="Embed" ProgID="Equation.3" ShapeID="_x0000_s1052" DrawAspect="Content" ObjectID="_1468075743" r:id="rId71">
+            <o:LockedField>false</o:LockedField>
+          </o:OLEObject>
+        </w:pict>
+      </w:r>
+      <w:bookmarkEnd w:id="11"/>
+      <w:r>
+        <w:rPr>
+          <w:b/>
+          <w:bCs/>
+          <w:position w:val="-4"/>
+          <w:sz w:val="32"/>
+          <w:szCs w:val="36"/>
+        </w:rPr>
+        <w:pict>
+          <v:shape id="_x0000_s1051" o:spid="_x0000_s1051" o:spt="75" alt="" type="#_x0000_t75" style="position:absolute;left:0pt;margin-left:202.5pt;margin-top:79.6pt;height:13.95pt;width:15pt;z-index:277462016;mso-width-relative:page;mso-height-relative:page;" o:ole="t" fillcolor="#FF0000" filled="t" o:preferrelative="t" stroked="f" coordsize="21600,21600">
+            <v:path/>
+            <v:fill on="t" color2="#FFFFFF" focussize="0,0"/>
+            <v:stroke on="f"/>
+            <v:imagedata r:id="rId74" o:title=""/>
+            <o:lock v:ext="edit" aspectratio="t"/>
+          </v:shape>
+          <o:OLEObject Type="Embed" ProgID="Equation.3" ShapeID="_x0000_s1051" DrawAspect="Content" ObjectID="_1468075744" r:id="rId73">
+            <o:LockedField>false</o:LockedField>
+          </o:OLEObject>
+        </w:pict>
+      </w:r>
+      <w:r>
+        <w:rPr>
+          <w:b/>
+          <w:bCs/>
+          <w:position w:val="-4"/>
+          <w:sz w:val="32"/>
+          <w:szCs w:val="36"/>
+        </w:rPr>
+        <w:pict>
+          <v:shape id="_x0000_s1050" o:spid="_x0000_s1050" o:spt="75" type="#_x0000_t75" style="position:absolute;left:0pt;margin-left:183pt;margin-top:77.2pt;height:13.95pt;width:15pt;z-index:264559616;mso-width-relative:page;mso-height-relative:page;" o:ole="t" fillcolor="#FF0000" filled="t" o:preferrelative="t" stroked="f" coordsize="21600,21600">
+            <v:path/>
+            <v:fill on="t" color2="#FFFFFF" focussize="0,0"/>
+            <v:stroke on="f"/>
+            <v:imagedata r:id="rId58" o:title=""/>
+            <o:lock v:ext="edit" aspectratio="t"/>
+          </v:shape>
+          <o:OLEObject Type="Embed" ProgID="Equation.3" ShapeID="_x0000_s1050" DrawAspect="Content" ObjectID="_1468075745" r:id="rId75">
+            <o:LockedField>false</o:LockedField>
+          </o:OLEObject>
+        </w:pict>
+      </w:r>
+      <w:r>
+        <w:rPr>
+          <w:b/>
+          <w:bCs/>
+          <w:position w:val="-4"/>
+          <w:sz w:val="32"/>
+          <w:szCs w:val="36"/>
+        </w:rPr>
+        <w:pict>
+          <v:shape id="_x0000_s1049" o:spid="_x0000_s1049" o:spt="75" type="#_x0000_t75" style="position:absolute;left:0pt;margin-left:160.5pt;margin-top:68.2pt;height:13.95pt;width:15pt;z-index:260688896;mso-width-relative:page;mso-height-relative:page;" o:ole="t" fillcolor="#FF0000" filled="t" o:preferrelative="t" stroked="f" coordsize="21600,21600">
+            <v:path/>
+            <v:fill on="t" color2="#FFFFFF" focussize="0,0"/>
+            <v:stroke on="f"/>
+            <v:imagedata r:id="rId56" o:title=""/>
+            <o:lock v:ext="edit" aspectratio="t"/>
+          </v:shape>
+          <o:OLEObject Type="Embed" ProgID="Equation.3" ShapeID="_x0000_s1049" DrawAspect="Content" ObjectID="_1468075746" r:id="rId76">
+            <o:LockedField>false</o:LockedField>
+          </o:OLEObject>
+        </w:pict>
+      </w:r>
+      <w:r>
+        <w:rPr>
+          <w:b/>
+          <w:bCs/>
+          <w:position w:val="-4"/>
+          <w:sz w:val="32"/>
+          <w:szCs w:val="36"/>
+        </w:rPr>
+        <w:pict>
+          <v:shape id="_x0000_s1048" o:spid="_x0000_s1048" o:spt="75" type="#_x0000_t75" style="position:absolute;left:0pt;margin-left:90pt;margin-top:147.55pt;height:13pt;width:10pt;z-index:258108416;mso-width-relative:page;mso-height-relative:page;" o:ole="t" fillcolor="#FF0000" filled="t" o:preferrelative="t" stroked="f" coordsize="21600,21600">
+            <v:path/>
+            <v:fill on="t" color2="#FFFFFF" focussize="0,0"/>
+            <v:stroke on="f"/>
+            <v:imagedata r:id="rId64" o:title=""/>
+            <o:lock v:ext="edit" aspectratio="t"/>
+          </v:shape>
+          <o:OLEObject Type="Embed" ProgID="Equation.3" ShapeID="_x0000_s1048" DrawAspect="Content" ObjectID="_1468075747" r:id="rId77">
+            <o:LockedField>false</o:LockedField>
+          </o:OLEObject>
+        </w:pict>
+      </w:r>
+      <w:r>
+        <w:rPr>
+          <w:b/>
+          <w:bCs/>
+          <w:position w:val="-4"/>
+          <w:sz w:val="32"/>
+          <w:szCs w:val="36"/>
+        </w:rPr>
+        <w:pict>
+          <v:shape id="_x0000_s1047" o:spid="_x0000_s1047" o:spt="75" type="#_x0000_t75" style="position:absolute;left:0pt;margin-left:238.5pt;margin-top:41.05pt;height:13pt;width:10pt;z-index:257391616;mso-width-relative:page;mso-height-relative:page;" o:ole="t" fillcolor="#FF0000" filled="t" o:preferrelative="t" stroked="f" coordsize="21600,21600">
+            <v:path/>
+            <v:fill on="t" color2="#FFFFFF" focussize="0,0"/>
+            <v:stroke on="f"/>
+            <v:imagedata r:id="rId62" o:title=""/>
+            <o:lock v:ext="edit" aspectratio="t"/>
+          </v:shape>
+          <o:OLEObject Type="Embed" ProgID="Equation.3" ShapeID="_x0000_s1047" DrawAspect="Content" ObjectID="_1468075748" r:id="rId78">
+            <o:LockedField>false</o:LockedField>
+          </o:OLEObject>
+        </w:pict>
+      </w:r>
+      <w:r>
+        <w:rPr>
+          <w:b/>
+          <w:bCs/>
+          <w:position w:val="-4"/>
+          <w:sz w:val="32"/>
+          <w:szCs w:val="36"/>
+        </w:rPr>
+        <w:pict>
+          <v:shape id="_x0000_s1046" o:spid="_x0000_s1046" o:spt="75" type="#_x0000_t75" style="position:absolute;left:0pt;margin-left:125.25pt;margin-top:23.65pt;height:13.95pt;width:37pt;z-index:256388096;mso-width-relative:page;mso-height-relative:page;" o:ole="t" fillcolor="#FF0000" filled="t" o:preferrelative="t" stroked="f" coordsize="21600,21600">
+            <v:path/>
+            <v:fill on="t" color2="#FFFFFF" focussize="0,0"/>
+            <v:stroke on="f"/>
+            <v:imagedata r:id="rId67" o:title=""/>
+            <o:lock v:ext="edit" aspectratio="t"/>
+          </v:shape>
+          <o:OLEObject Type="Embed" ProgID="Equation.3" ShapeID="_x0000_s1046" DrawAspect="Content" ObjectID="_1468075749" r:id="rId79">
+            <o:LockedField>false</o:LockedField>
+          </o:OLEObject>
+        </w:pict>
+      </w:r>
+      <w:r>
+        <w:rPr>
+          <w:b/>
+          <w:bCs/>
+          <w:position w:val="-4"/>
+          <w:sz w:val="32"/>
+          <w:szCs w:val="36"/>
+        </w:rPr>
+        <w:pict>
+          <v:shape id="_x0000_s1045" o:spid="_x0000_s1045" o:spt="75" type="#_x0000_t75" style="position:absolute;left:0pt;margin-left:79.5pt;margin-top:82.9pt;height:13.95pt;width:9pt;z-index:255958016;mso-width-relative:page;mso-height-relative:page;" o:ole="t" fillcolor="#FF0000" filled="t" o:preferrelative="t" stroked="f" coordsize="21600,21600">
+            <v:path/>
+            <v:fill on="t" color2="#FFFFFF" focussize="0,0"/>
+            <v:stroke on="f"/>
+            <v:imagedata r:id="rId69" o:title=""/>
+            <o:lock v:ext="edit" aspectratio="t"/>
+          </v:shape>
+          <o:OLEObject Type="Embed" ProgID="Equation.3" ShapeID="_x0000_s1045" DrawAspect="Content" ObjectID="_1468075750" r:id="rId80">
+            <o:LockedField>false</o:LockedField>
+          </o:OLEObject>
+        </w:pict>
+      </w:r>
+      <w:r>
+        <w:rPr>
+          <w:b/>
+          <w:bCs/>
+          <w:position w:val="-4"/>
+          <w:sz w:val="32"/>
+          <w:szCs w:val="36"/>
+        </w:rPr>
+        <w:pict>
+          <v:shape id="_x0000_s1044" o:spid="_x0000_s1044" o:spt="75" type="#_x0000_t75" style="position:absolute;left:0pt;margin-left:33pt;margin-top:25.75pt;height:13pt;width:10pt;z-index:255671296;mso-width-relative:page;mso-height-relative:page;" o:ole="t" fillcolor="#FF0000" filled="t" o:preferrelative="t" stroked="f" coordsize="21600,21600">
+            <v:path/>
+            <v:fill on="t" focussize="0,0"/>
+            <v:stroke on="f" joinstyle="miter"/>
+            <v:imagedata r:id="rId39" o:title=""/>
+            <o:lock v:ext="edit" aspectratio="t"/>
+          </v:shape>
+          <o:OLEObject Type="Embed" ProgID="Equation.3" ShapeID="_x0000_s1044" DrawAspect="Content" ObjectID="_1468075751" r:id="rId81">
+            <o:LockedField>false</o:LockedField>
+          </o:OLEObject>
+        </w:pict>
+      </w:r>
+      <w:r>
+        <w:drawing>
+          <wp:inline distT="0" distB="0" distL="114300" distR="114300">
+            <wp:extent cx="5866765" cy="3980815"/>
+            <wp:effectExtent l="0" t="0" r="635" b="635"/>
+            <wp:docPr id="40" name="图片 1"/>
+            <wp:cNvGraphicFramePr>
+              <a:graphicFrameLocks xmlns:a="http://schemas.openxmlformats.org/drawingml/2006/main" noChangeAspect="1"/>
+            </wp:cNvGraphicFramePr>
+            <a:graphic xmlns:a="http://schemas.openxmlformats.org/drawingml/2006/main">
+              <a:graphicData uri="http://schemas.openxmlformats.org/drawingml/2006/picture">
+                <pic:pic xmlns:pic="http://schemas.openxmlformats.org/drawingml/2006/picture">
+                  <pic:nvPicPr>
+                    <pic:cNvPr id="40" name="图片 1"/>
+                    <pic:cNvPicPr>
+                      <a:picLocks noChangeAspect="1"/>
+                    </pic:cNvPicPr>
+                  </pic:nvPicPr>
+                  <pic:blipFill>
+                    <a:blip r:embed="rId82"/>
+                    <a:stretch>
+                      <a:fillRect/>
+                    </a:stretch>
+                  </pic:blipFill>
+                  <pic:spPr>
+                    <a:xfrm>
+                      <a:off x="0" y="0"/>
+                      <a:ext cx="5866765" cy="3980815"/>
+                    </a:xfrm>
+                    <a:prstGeom prst="rect">
+                      <a:avLst/>
+                    </a:prstGeom>
+                    <a:noFill/>
+                    <a:ln w="9525">
+                      <a:noFill/>
+                    </a:ln>
+                  </pic:spPr>
+                </pic:pic>
+              </a:graphicData>
+            </a:graphic>
+          </wp:inline>
+        </w:drawing>
+      </w:r>
     </w:p>
     <w:p>
       <w:pPr>
@@ -22778,7 +23016,7 @@
     <w:lsdException w:qFormat="1" w:unhideWhenUsed="0" w:uiPriority="0" w:semiHidden="0" w:name="Title"/>
     <w:lsdException w:unhideWhenUsed="0" w:uiPriority="0" w:semiHidden="0" w:name="Closing"/>
     <w:lsdException w:unhideWhenUsed="0" w:uiPriority="0" w:semiHidden="0" w:name="Signature"/>
-    <w:lsdException w:uiPriority="1" w:name="Default Paragraph Font"/>
+    <w:lsdException w:uiPriority="1" w:semiHidden="0" w:name="Default Paragraph Font"/>
     <w:lsdException w:unhideWhenUsed="0" w:uiPriority="0" w:semiHidden="0" w:name="Body Text"/>
     <w:lsdException w:unhideWhenUsed="0" w:uiPriority="0" w:semiHidden="0" w:name="Body Text Indent"/>
     <w:lsdException w:unhideWhenUsed="0" w:uiPriority="0" w:semiHidden="0" w:name="List Continue"/>
@@ -22816,7 +23054,7 @@
     <w:lsdException w:unhideWhenUsed="0" w:uiPriority="0" w:semiHidden="0" w:name="HTML Sample"/>
     <w:lsdException w:unhideWhenUsed="0" w:uiPriority="0" w:semiHidden="0" w:name="HTML Typewriter"/>
     <w:lsdException w:unhideWhenUsed="0" w:uiPriority="0" w:semiHidden="0" w:name="HTML Variable"/>
-    <w:lsdException w:uiPriority="99" w:name="Normal Table"/>
+    <w:lsdException w:uiPriority="99" w:semiHidden="0" w:name="Normal Table"/>
     <w:lsdException w:unhideWhenUsed="0" w:uiPriority="0" w:semiHidden="0" w:name="annotation subject"/>
     <w:lsdException w:uiPriority="0" w:name="Table Simple 1"/>
     <w:lsdException w:uiPriority="0" w:name="Table Simple 2"/>
@@ -23424,6 +23662,15 @@
     <customShpInfo spid="_x0000_s1038"/>
     <customShpInfo spid="_x0000_s1037"/>
     <customShpInfo spid="_x0000_s1036"/>
+    <customShpInfo spid="_x0000_s1052"/>
+    <customShpInfo spid="_x0000_s1051"/>
+    <customShpInfo spid="_x0000_s1050"/>
+    <customShpInfo spid="_x0000_s1049"/>
+    <customShpInfo spid="_x0000_s1048"/>
+    <customShpInfo spid="_x0000_s1047"/>
+    <customShpInfo spid="_x0000_s1046"/>
+    <customShpInfo spid="_x0000_s1045"/>
+    <customShpInfo spid="_x0000_s1044"/>
   </customShpExts>
 </s:customData>
 </file>

</xml_diff>